<commit_message>
Modifique el informe del motor
</commit_message>
<xml_diff>
--- a/Informe Motor CC/MOTOR DE CORRIENT CONTINUA.docx
+++ b/Informe Motor CC/MOTOR DE CORRIENT CONTINUA.docx
@@ -374,6 +374,43 @@
           <w:rStyle w:val="nfasis"/>
         </w:rPr>
         <w:t>.</w:t>
+      </w:r>
+    </w:p>
+    <w:p>
+      <w:pPr>
+        <w:rPr>
+          <w:rStyle w:val="nfasis"/>
+        </w:rPr>
+      </w:pPr>
+    </w:p>
+    <w:p>
+      <w:pPr>
+        <w:pStyle w:val="Ttulo1"/>
+        <w:rPr>
+          <w:rStyle w:val="nfasis"/>
+        </w:rPr>
+      </w:pPr>
+      <w:r>
+        <w:rPr>
+          <w:rStyle w:val="nfasis"/>
+        </w:rPr>
+        <w:lastRenderedPageBreak/>
+        <w:t>Agregar un motor al proyecto</w:t>
+      </w:r>
+    </w:p>
+    <w:p/>
+    <w:p>
+      <w:r>
+        <w:t>Se puede añadir un motor de corriente continua e indicar con los displays la velocidad a la que está girando, utilizando un pin con entrada analógica. Mientras mayor sea el n</w:t>
+      </w:r>
+      <w:r>
+        <w:t>ú</w:t>
+      </w:r>
+      <w:r>
+        <w:t xml:space="preserve">mero que se muestra en los displays </w:t>
+      </w:r>
+      <w:r>
+        <w:t>más velocidad tendrá el giro del motor. Esto serviría para tener un control visual del movimiento del rotor del motor.</w:t>
       </w:r>
     </w:p>
     <w:p>

</xml_diff>